<commit_message>
Added wireframes for Submit Rota page
</commit_message>
<xml_diff>
--- a/WireFrames_docs/Wireframe.docx
+++ b/WireFrames_docs/Wireframe.docx
@@ -154,6 +154,21 @@
       <w:r>
         <w:t>Login Page</w:t>
       </w:r>
+      <w:r>
+        <w:t xml:space="preserve"> </w:t>
+      </w:r>
+    </w:p>
+    <w:p>
+      <w:pPr>
+        <w:pStyle w:val="ListParagraph"/>
+        <w:numPr>
+          <w:ilvl w:val="1"/>
+          <w:numId w:val="1"/>
+        </w:numPr>
+      </w:pPr>
+      <w:r>
+        <w:t>for Volunteer</w:t>
+      </w:r>
     </w:p>
     <w:p>
       <w:pPr>
@@ -171,9 +186,9 @@
           <w:noProof/>
         </w:rPr>
         <w:drawing>
-          <wp:inline distT="0" distB="0" distL="0" distR="0" wp14:anchorId="59D06476" wp14:editId="692DD39C">
-            <wp:extent cx="5518980" cy="4122420"/>
-            <wp:effectExtent l="0" t="0" r="5715" b="0"/>
+          <wp:inline distT="0" distB="0" distL="0" distR="0" wp14:anchorId="59D06476" wp14:editId="2444C681">
+            <wp:extent cx="4655820" cy="3477680"/>
+            <wp:effectExtent l="0" t="0" r="0" b="8890"/>
             <wp:docPr id="3" name="Picture 3"/>
             <wp:cNvGraphicFramePr>
               <a:graphicFrameLocks xmlns:a="http://schemas.openxmlformats.org/drawingml/2006/main" noChangeAspect="1"/>
@@ -203,7 +218,7 @@
                   <pic:spPr bwMode="auto">
                     <a:xfrm>
                       <a:off x="0" y="0"/>
-                      <a:ext cx="5604233" cy="4186100"/>
+                      <a:ext cx="4778773" cy="3569520"/>
                     </a:xfrm>
                     <a:prstGeom prst="rect">
                       <a:avLst/>
@@ -220,52 +235,41 @@
         </w:drawing>
       </w:r>
     </w:p>
-    <w:p/>
-    <w:p/>
-    <w:p/>
-    <w:p/>
-    <w:p/>
-    <w:p/>
-    <w:p/>
-    <w:p/>
-    <w:p/>
-    <w:p/>
-    <w:p/>
-    <w:p/>
-    <w:p/>
-    <w:p/>
-    <w:p/>
-    <w:p/>
-    <w:p>
-      <w:pPr>
-        <w:pStyle w:val="ListParagraph"/>
-        <w:numPr>
-          <w:ilvl w:val="0"/>
-          <w:numId w:val="1"/>
-        </w:numPr>
-      </w:pPr>
-      <w:r>
-        <w:t>Registration Page</w:t>
-      </w:r>
-    </w:p>
-    <w:p>
-      <w:pPr>
-        <w:pStyle w:val="ListParagraph"/>
-      </w:pPr>
-    </w:p>
-    <w:p>
-      <w:pPr>
-        <w:pStyle w:val="ListParagraph"/>
+    <w:p>
+      <w:pPr>
+        <w:pStyle w:val="ListParagraph"/>
+        <w:ind w:left="360"/>
+      </w:pPr>
+    </w:p>
+    <w:p>
+      <w:pPr>
+        <w:pStyle w:val="ListParagraph"/>
+        <w:ind w:left="360" w:firstLine="360"/>
+      </w:pPr>
+      <w:r>
+        <w:t>b) for Vulnerable</w:t>
+      </w:r>
+    </w:p>
+    <w:p>
+      <w:pPr>
+        <w:pStyle w:val="ListParagraph"/>
+        <w:ind w:left="360" w:firstLine="360"/>
+      </w:pPr>
+    </w:p>
+    <w:p>
+      <w:pPr>
+        <w:pStyle w:val="ListParagraph"/>
+        <w:ind w:left="360" w:firstLine="360"/>
       </w:pPr>
       <w:r>
         <w:rPr>
           <w:noProof/>
         </w:rPr>
         <w:drawing>
-          <wp:inline distT="0" distB="0" distL="0" distR="0" wp14:anchorId="7111B4C5" wp14:editId="65E2C4E4">
-            <wp:extent cx="5731510" cy="6688455"/>
-            <wp:effectExtent l="0" t="0" r="2540" b="0"/>
-            <wp:docPr id="5" name="Picture 5"/>
+          <wp:inline distT="0" distB="0" distL="0" distR="0" wp14:anchorId="0EDBD6B0" wp14:editId="0322CB1F">
+            <wp:extent cx="5059997" cy="3870960"/>
+            <wp:effectExtent l="0" t="0" r="7620" b="0"/>
+            <wp:docPr id="6" name="Picture 6"/>
             <wp:cNvGraphicFramePr>
               <a:graphicFrameLocks xmlns:a="http://schemas.openxmlformats.org/drawingml/2006/main" noChangeAspect="1"/>
             </wp:cNvGraphicFramePr>
@@ -273,13 +277,216 @@
               <a:graphicData uri="http://schemas.openxmlformats.org/drawingml/2006/picture">
                 <pic:pic xmlns:pic="http://schemas.openxmlformats.org/drawingml/2006/picture">
                   <pic:nvPicPr>
-                    <pic:cNvPr id="0" name="Picture 12"/>
+                    <pic:cNvPr id="0" name="Picture 1"/>
                     <pic:cNvPicPr>
                       <a:picLocks noChangeAspect="1" noChangeArrowheads="1"/>
                     </pic:cNvPicPr>
                   </pic:nvPicPr>
                   <pic:blipFill>
                     <a:blip r:embed="rId7">
+                      <a:extLst>
+                        <a:ext uri="{28A0092B-C50C-407E-A947-70E740481C1C}">
+                          <a14:useLocalDpi xmlns:a14="http://schemas.microsoft.com/office/drawing/2010/main" val="0"/>
+                        </a:ext>
+                      </a:extLst>
+                    </a:blip>
+                    <a:srcRect/>
+                    <a:stretch>
+                      <a:fillRect/>
+                    </a:stretch>
+                  </pic:blipFill>
+                  <pic:spPr bwMode="auto">
+                    <a:xfrm>
+                      <a:off x="0" y="0"/>
+                      <a:ext cx="5118308" cy="3915568"/>
+                    </a:xfrm>
+                    <a:prstGeom prst="rect">
+                      <a:avLst/>
+                    </a:prstGeom>
+                    <a:noFill/>
+                    <a:ln>
+                      <a:noFill/>
+                    </a:ln>
+                  </pic:spPr>
+                </pic:pic>
+              </a:graphicData>
+            </a:graphic>
+          </wp:inline>
+        </w:drawing>
+      </w:r>
+    </w:p>
+    <w:p>
+      <w:pPr>
+        <w:pStyle w:val="ListParagraph"/>
+        <w:numPr>
+          <w:ilvl w:val="0"/>
+          <w:numId w:val="1"/>
+        </w:numPr>
+      </w:pPr>
+      <w:r>
+        <w:lastRenderedPageBreak/>
+        <w:t>Registration Page</w:t>
+      </w:r>
+    </w:p>
+    <w:p>
+      <w:pPr>
+        <w:pStyle w:val="ListParagraph"/>
+        <w:numPr>
+          <w:ilvl w:val="1"/>
+          <w:numId w:val="1"/>
+        </w:numPr>
+      </w:pPr>
+      <w:r>
+        <w:t>For V</w:t>
+      </w:r>
+      <w:r>
+        <w:t>olunteer</w:t>
+      </w:r>
+    </w:p>
+    <w:p>
+      <w:pPr>
+        <w:pStyle w:val="ListParagraph"/>
+      </w:pPr>
+    </w:p>
+    <w:p>
+      <w:pPr>
+        <w:pStyle w:val="ListParagraph"/>
+      </w:pPr>
+      <w:r>
+        <w:rPr>
+          <w:noProof/>
+        </w:rPr>
+        <w:drawing>
+          <wp:inline distT="0" distB="0" distL="0" distR="0" wp14:anchorId="076BF854" wp14:editId="3C1B3FEE">
+            <wp:extent cx="5731510" cy="6685915"/>
+            <wp:effectExtent l="0" t="0" r="2540" b="635"/>
+            <wp:docPr id="7" name="Picture 7"/>
+            <wp:cNvGraphicFramePr>
+              <a:graphicFrameLocks xmlns:a="http://schemas.openxmlformats.org/drawingml/2006/main" noChangeAspect="1"/>
+            </wp:cNvGraphicFramePr>
+            <a:graphic xmlns:a="http://schemas.openxmlformats.org/drawingml/2006/main">
+              <a:graphicData uri="http://schemas.openxmlformats.org/drawingml/2006/picture">
+                <pic:pic xmlns:pic="http://schemas.openxmlformats.org/drawingml/2006/picture">
+                  <pic:nvPicPr>
+                    <pic:cNvPr id="0" name="Picture 3"/>
+                    <pic:cNvPicPr>
+                      <a:picLocks noChangeAspect="1" noChangeArrowheads="1"/>
+                    </pic:cNvPicPr>
+                  </pic:nvPicPr>
+                  <pic:blipFill>
+                    <a:blip r:embed="rId8">
+                      <a:extLst>
+                        <a:ext uri="{28A0092B-C50C-407E-A947-70E740481C1C}">
+                          <a14:useLocalDpi xmlns:a14="http://schemas.microsoft.com/office/drawing/2010/main" val="0"/>
+                        </a:ext>
+                      </a:extLst>
+                    </a:blip>
+                    <a:srcRect/>
+                    <a:stretch>
+                      <a:fillRect/>
+                    </a:stretch>
+                  </pic:blipFill>
+                  <pic:spPr bwMode="auto">
+                    <a:xfrm>
+                      <a:off x="0" y="0"/>
+                      <a:ext cx="5731510" cy="6685915"/>
+                    </a:xfrm>
+                    <a:prstGeom prst="rect">
+                      <a:avLst/>
+                    </a:prstGeom>
+                    <a:noFill/>
+                    <a:ln>
+                      <a:noFill/>
+                    </a:ln>
+                  </pic:spPr>
+                </pic:pic>
+              </a:graphicData>
+            </a:graphic>
+          </wp:inline>
+        </w:drawing>
+      </w:r>
+    </w:p>
+    <w:p>
+      <w:pPr>
+        <w:pStyle w:val="ListParagraph"/>
+      </w:pPr>
+    </w:p>
+    <w:p>
+      <w:pPr>
+        <w:pStyle w:val="ListParagraph"/>
+      </w:pPr>
+    </w:p>
+    <w:p>
+      <w:pPr>
+        <w:pStyle w:val="ListParagraph"/>
+      </w:pPr>
+    </w:p>
+    <w:p>
+      <w:pPr>
+        <w:pStyle w:val="ListParagraph"/>
+      </w:pPr>
+    </w:p>
+    <w:p>
+      <w:pPr>
+        <w:pStyle w:val="ListParagraph"/>
+      </w:pPr>
+    </w:p>
+    <w:p>
+      <w:pPr>
+        <w:pStyle w:val="ListParagraph"/>
+      </w:pPr>
+    </w:p>
+    <w:p>
+      <w:pPr>
+        <w:pStyle w:val="ListParagraph"/>
+      </w:pPr>
+    </w:p>
+    <w:p>
+      <w:pPr>
+        <w:pStyle w:val="ListParagraph"/>
+      </w:pPr>
+    </w:p>
+    <w:p>
+      <w:pPr>
+        <w:pStyle w:val="ListParagraph"/>
+      </w:pPr>
+      <w:r>
+        <w:lastRenderedPageBreak/>
+        <w:t>b) Register Page for Vulnerable</w:t>
+      </w:r>
+    </w:p>
+    <w:p>
+      <w:pPr>
+        <w:pStyle w:val="ListParagraph"/>
+      </w:pPr>
+    </w:p>
+    <w:p>
+      <w:pPr>
+        <w:pStyle w:val="ListParagraph"/>
+      </w:pPr>
+      <w:r>
+        <w:rPr>
+          <w:noProof/>
+        </w:rPr>
+        <w:drawing>
+          <wp:inline distT="0" distB="0" distL="0" distR="0" wp14:anchorId="7AB527D8" wp14:editId="671548DB">
+            <wp:extent cx="5731510" cy="6688455"/>
+            <wp:effectExtent l="0" t="0" r="2540" b="0"/>
+            <wp:docPr id="8" name="Picture 8"/>
+            <wp:cNvGraphicFramePr>
+              <a:graphicFrameLocks xmlns:a="http://schemas.openxmlformats.org/drawingml/2006/main" noChangeAspect="1"/>
+            </wp:cNvGraphicFramePr>
+            <a:graphic xmlns:a="http://schemas.openxmlformats.org/drawingml/2006/main">
+              <a:graphicData uri="http://schemas.openxmlformats.org/drawingml/2006/picture">
+                <pic:pic xmlns:pic="http://schemas.openxmlformats.org/drawingml/2006/picture">
+                  <pic:nvPicPr>
+                    <pic:cNvPr id="0" name="Picture 5"/>
+                    <pic:cNvPicPr>
+                      <a:picLocks noChangeAspect="1" noChangeArrowheads="1"/>
+                    </pic:cNvPicPr>
+                  </pic:nvPicPr>
+                  <pic:blipFill>
+                    <a:blip r:embed="rId9">
                       <a:extLst>
                         <a:ext uri="{28A0092B-C50C-407E-A947-70E740481C1C}">
                           <a14:useLocalDpi xmlns:a14="http://schemas.microsoft.com/office/drawing/2010/main" val="0"/>
@@ -344,6 +551,21 @@
     <w:p>
       <w:pPr>
         <w:pStyle w:val="ListParagraph"/>
+      </w:pPr>
+    </w:p>
+    <w:p>
+      <w:pPr>
+        <w:pStyle w:val="ListParagraph"/>
+      </w:pPr>
+    </w:p>
+    <w:p>
+      <w:pPr>
+        <w:pStyle w:val="ListParagraph"/>
+      </w:pPr>
+    </w:p>
+    <w:p>
+      <w:pPr>
+        <w:pStyle w:val="ListParagraph"/>
         <w:numPr>
           <w:ilvl w:val="0"/>
           <w:numId w:val="1"/>
@@ -352,6 +574,9 @@
       <w:r>
         <w:lastRenderedPageBreak/>
         <w:t>Request Task Page</w:t>
+      </w:r>
+      <w:r>
+        <w:t xml:space="preserve"> for Vulnerable</w:t>
       </w:r>
     </w:p>
     <w:p>
@@ -385,7 +610,7 @@
                     </pic:cNvPicPr>
                   </pic:nvPicPr>
                   <pic:blipFill>
-                    <a:blip r:embed="rId8">
+                    <a:blip r:embed="rId10">
                       <a:extLst>
                         <a:ext uri="{28A0092B-C50C-407E-A947-70E740481C1C}">
                           <a14:useLocalDpi xmlns:a14="http://schemas.microsoft.com/office/drawing/2010/main" val="0"/>
@@ -551,7 +776,7 @@
                     </pic:cNvPicPr>
                   </pic:nvPicPr>
                   <pic:blipFill>
-                    <a:blip r:embed="rId9">
+                    <a:blip r:embed="rId11">
                       <a:extLst>
                         <a:ext uri="{28A0092B-C50C-407E-A947-70E740481C1C}">
                           <a14:useLocalDpi xmlns:a14="http://schemas.microsoft.com/office/drawing/2010/main" val="0"/>
@@ -588,6 +813,17 @@
         <w:pStyle w:val="ListParagraph"/>
       </w:pPr>
     </w:p>
+    <w:p>
+      <w:pPr>
+        <w:pStyle w:val="ListParagraph"/>
+      </w:pPr>
+      <w:r>
+        <w:t xml:space="preserve">Once Confirmed the request will be sent to the </w:t>
+      </w:r>
+      <w:r>
+        <w:t>volunteer to accept the task.</w:t>
+      </w:r>
+    </w:p>
     <w:sectPr>
       <w:pgSz w:w="11906" w:h="16838"/>
       <w:pgMar w:top="1440" w:right="1440" w:bottom="1440" w:left="1440" w:header="708" w:footer="708" w:gutter="0"/>
@@ -616,7 +852,7 @@
         <w:rFonts w:hint="default"/>
       </w:rPr>
     </w:lvl>
-    <w:lvl w:ilvl="1" w:tplc="08090019" w:tentative="1">
+    <w:lvl w:ilvl="1" w:tplc="08090019">
       <w:start w:val="1"/>
       <w:numFmt w:val="lowerLetter"/>
       <w:lvlText w:val="%2."/>

</xml_diff>